<commit_message>
flemme de préciser y'a quoi
</commit_message>
<xml_diff>
--- a/docs/Brainstorming.docx
+++ b/docs/Brainstorming.docx
@@ -261,6 +261,33 @@
         </w:rPr>
         <w:t xml:space="preserve"> comme dans </w:t>
       </w:r>
+      <w:r>
+        <w:rPr>
+          <w:rFonts w:ascii="Arial" w:eastAsia="Arial" w:hAnsi="Arial" w:cs="Arial"/>
+          <w:color w:val="000000" w:themeColor="text1"/>
+          <w:sz w:val="22"/>
+          <w:szCs w:val="22"/>
+        </w:rPr>
+        <w:t>O</w:t>
+      </w:r>
+      <w:r>
+        <w:rPr>
+          <w:rFonts w:ascii="Arial" w:eastAsia="Arial" w:hAnsi="Arial" w:cs="Arial"/>
+          <w:color w:val="000000" w:themeColor="text1"/>
+          <w:sz w:val="22"/>
+          <w:szCs w:val="22"/>
+        </w:rPr>
+        <w:t>uter</w:t>
+      </w:r>
+      <w:r>
+        <w:rPr>
+          <w:rFonts w:ascii="Arial" w:eastAsia="Arial" w:hAnsi="Arial" w:cs="Arial"/>
+          <w:color w:val="000000" w:themeColor="text1"/>
+          <w:sz w:val="22"/>
+          <w:szCs w:val="22"/>
+        </w:rPr>
+        <w:t xml:space="preserve"> </w:t>
+      </w:r>
       <w:proofErr w:type="spellStart"/>
       <w:r>
         <w:rPr>
@@ -269,7 +296,16 @@
           <w:sz w:val="22"/>
           <w:szCs w:val="22"/>
         </w:rPr>
-        <w:t>outerwild</w:t>
+        <w:t>wild</w:t>
+      </w:r>
+      <w:r>
+        <w:rPr>
+          <w:rFonts w:ascii="Arial" w:eastAsia="Arial" w:hAnsi="Arial" w:cs="Arial"/>
+          <w:color w:val="000000" w:themeColor="text1"/>
+          <w:sz w:val="22"/>
+          <w:szCs w:val="22"/>
+        </w:rPr>
+        <w:t>s</w:t>
       </w:r>
       <w:proofErr w:type="spellEnd"/>
     </w:p>
@@ -363,16 +399,43 @@
           <w:sz w:val="22"/>
           <w:szCs w:val="22"/>
         </w:rPr>
-        <w:t>cataclysme précédent</w:t>
-      </w:r>
-      <w:r>
-        <w:rPr>
-          <w:rFonts w:ascii="Arial" w:eastAsia="Arial" w:hAnsi="Arial" w:cs="Arial"/>
-          <w:color w:val="000000" w:themeColor="text1"/>
-          <w:sz w:val="22"/>
-          <w:szCs w:val="22"/>
-        </w:rPr>
-        <w:t xml:space="preserve"> / cycle</w:t>
+        <w:t>samsara</w:t>
+      </w:r>
+      <w:r>
+        <w:rPr>
+          <w:rFonts w:ascii="Arial" w:eastAsia="Arial" w:hAnsi="Arial" w:cs="Arial"/>
+          <w:color w:val="000000" w:themeColor="text1"/>
+          <w:sz w:val="22"/>
+          <w:szCs w:val="22"/>
+        </w:rPr>
+        <w:t xml:space="preserve"> </w:t>
+      </w:r>
+      <w:r>
+        <w:rPr>
+          <w:rFonts w:ascii="Arial" w:eastAsia="Arial" w:hAnsi="Arial" w:cs="Arial"/>
+          <w:color w:val="000000" w:themeColor="text1"/>
+          <w:sz w:val="22"/>
+          <w:szCs w:val="22"/>
+        </w:rPr>
+        <w:t xml:space="preserve">(= </w:t>
+      </w:r>
+      <w:r>
+        <w:rPr>
+          <w:rFonts w:ascii="Arial" w:eastAsia="Arial" w:hAnsi="Arial" w:cs="Arial"/>
+          <w:color w:val="000000" w:themeColor="text1"/>
+          <w:sz w:val="22"/>
+          <w:szCs w:val="22"/>
+        </w:rPr>
+        <w:t>cycle</w:t>
+      </w:r>
+      <w:r>
+        <w:rPr>
+          <w:rFonts w:ascii="Arial" w:eastAsia="Arial" w:hAnsi="Arial" w:cs="Arial"/>
+          <w:color w:val="000000" w:themeColor="text1"/>
+          <w:sz w:val="22"/>
+          <w:szCs w:val="22"/>
+        </w:rPr>
+        <w:t xml:space="preserve"> temporel)</w:t>
       </w:r>
     </w:p>
     <w:p>
@@ -1181,55 +1244,8 @@
           <w:lang w:val="en-US"/>
         </w:rPr>
       </w:pPr>
-      <w:r>
-        <w:fldChar w:fldCharType="begin"/>
-      </w:r>
-      <w:r>
-        <w:rPr>
-          <w:lang w:val="en-US"/>
-        </w:rPr>
-        <w:instrText>HYPERLINK "https://outer-wilds.fandom.com/fr/wiki/Noma%C3%AF" \h</w:instrText>
-      </w:r>
-      <w:r>
-        <w:fldChar w:fldCharType="separate"/>
-      </w:r>
-      <w:proofErr w:type="spellStart"/>
-      <w:r>
-        <w:rPr>
-          <w:rStyle w:val="Lienhypertexte"/>
-          <w:rFonts w:ascii="Arial" w:eastAsia="Arial" w:hAnsi="Arial" w:cs="Arial"/>
-          <w:color w:val="0070C0"/>
-          <w:sz w:val="22"/>
-          <w:szCs w:val="22"/>
-          <w:lang w:val="en-US"/>
-        </w:rPr>
-        <w:t>Nomaï</w:t>
-      </w:r>
-      <w:proofErr w:type="spellEnd"/>
-      <w:r>
-        <w:rPr>
-          <w:rStyle w:val="Lienhypertexte"/>
-          <w:rFonts w:ascii="Arial" w:eastAsia="Arial" w:hAnsi="Arial" w:cs="Arial"/>
-          <w:color w:val="0070C0"/>
-          <w:sz w:val="22"/>
-          <w:szCs w:val="22"/>
-          <w:lang w:val="en-US"/>
-        </w:rPr>
-        <w:t xml:space="preserve"> | Wiki Outer Wilds</w:t>
-      </w:r>
-      <w:r>
-        <w:fldChar w:fldCharType="end"/>
-      </w:r>
-    </w:p>
-    <w:p>
-      <w:pPr>
-        <w:spacing w:after="0"/>
-        <w:rPr>
-          <w:color w:val="0070C0"/>
-          <w:u w:val="single"/>
-        </w:rPr>
-      </w:pPr>
       <w:hyperlink r:id="rId9">
+        <w:proofErr w:type="spellStart"/>
         <w:r>
           <w:rPr>
             <w:rStyle w:val="Lienhypertexte"/>
@@ -1237,8 +1253,44 @@
             <w:color w:val="0070C0"/>
             <w:sz w:val="22"/>
             <w:szCs w:val="22"/>
+            <w:lang w:val="en-US"/>
           </w:rPr>
-          <w:t xml:space="preserve">Archives Interdites | Wiki Outer </w:t>
+          <w:t>Nomaï</w:t>
+        </w:r>
+        <w:proofErr w:type="spellEnd"/>
+        <w:r>
+          <w:rPr>
+            <w:rStyle w:val="Lienhypertexte"/>
+            <w:rFonts w:ascii="Arial" w:eastAsia="Arial" w:hAnsi="Arial" w:cs="Arial"/>
+            <w:color w:val="0070C0"/>
+            <w:sz w:val="22"/>
+            <w:szCs w:val="22"/>
+            <w:lang w:val="en-US"/>
+          </w:rPr>
+          <w:t xml:space="preserve"> | Wiki Outer Wilds</w:t>
+        </w:r>
+      </w:hyperlink>
+    </w:p>
+    <w:p>
+      <w:pPr>
+        <w:spacing w:after="0"/>
+        <w:rPr>
+          <w:color w:val="0070C0"/>
+          <w:u w:val="single"/>
+          <w:lang w:val="en-US"/>
+        </w:rPr>
+      </w:pPr>
+      <w:hyperlink r:id="rId10">
+        <w:r>
+          <w:rPr>
+            <w:rStyle w:val="Lienhypertexte"/>
+            <w:rFonts w:ascii="Arial" w:eastAsia="Arial" w:hAnsi="Arial" w:cs="Arial"/>
+            <w:color w:val="0070C0"/>
+            <w:sz w:val="22"/>
+            <w:szCs w:val="22"/>
+            <w:lang w:val="en-US"/>
+          </w:rPr>
+          <w:t xml:space="preserve">Archives </w:t>
         </w:r>
         <w:proofErr w:type="spellStart"/>
         <w:r>
@@ -1248,10 +1300,22 @@
             <w:color w:val="0070C0"/>
             <w:sz w:val="22"/>
             <w:szCs w:val="22"/>
+            <w:lang w:val="en-US"/>
           </w:rPr>
-          <w:t>Wilds</w:t>
+          <w:t>Interdites</w:t>
         </w:r>
         <w:proofErr w:type="spellEnd"/>
+        <w:r>
+          <w:rPr>
+            <w:rStyle w:val="Lienhypertexte"/>
+            <w:rFonts w:ascii="Arial" w:eastAsia="Arial" w:hAnsi="Arial" w:cs="Arial"/>
+            <w:color w:val="0070C0"/>
+            <w:sz w:val="22"/>
+            <w:szCs w:val="22"/>
+            <w:lang w:val="en-US"/>
+          </w:rPr>
+          <w:t xml:space="preserve"> | Wiki Outer Wilds</w:t>
+        </w:r>
       </w:hyperlink>
     </w:p>
     <w:p>
@@ -1278,7 +1342,7 @@
                     <pic:cNvPicPr/>
                   </pic:nvPicPr>
                   <pic:blipFill>
-                    <a:blip r:embed="rId10">
+                    <a:blip r:embed="rId11">
                       <a:extLst>
                         <a:ext uri="{28A0092B-C50C-407E-A947-70E740481C1C}">
                           <a14:useLocalDpi xmlns:a14="http://schemas.microsoft.com/office/drawing/2010/main"/>
@@ -1372,17 +1436,6 @@
       <w:pPr>
         <w:spacing w:after="0"/>
         <w:rPr>
-          <w:rFonts w:ascii="Arial" w:hAnsi="Arial" w:cs="Arial"/>
-          <w:sz w:val="22"/>
-          <w:szCs w:val="22"/>
-          <w:lang w:val="en-US"/>
-        </w:rPr>
-      </w:pPr>
-    </w:p>
-    <w:p>
-      <w:pPr>
-        <w:spacing w:after="0"/>
-        <w:rPr>
           <w:rFonts w:ascii="Arial" w:eastAsia="Arial" w:hAnsi="Arial" w:cs="Arial"/>
           <w:color w:val="000000" w:themeColor="text1"/>
           <w:sz w:val="22"/>
@@ -1412,7 +1465,7 @@
                     </pic:cNvPicPr>
                   </pic:nvPicPr>
                   <pic:blipFill>
-                    <a:blip r:embed="rId11">
+                    <a:blip r:embed="rId12">
                       <a:extLst>
                         <a:ext uri="{28A0092B-C50C-407E-A947-70E740481C1C}">
                           <a14:useLocalDpi xmlns:a14="http://schemas.microsoft.com/office/drawing/2010/main" val="0"/>
@@ -1442,6 +1495,43 @@
             </a:graphic>
           </wp:inline>
         </w:drawing>
+      </w:r>
+    </w:p>
+    <w:p>
+      <w:pPr>
+        <w:spacing w:after="0"/>
+        <w:rPr>
+          <w:rFonts w:ascii="Arial" w:hAnsi="Arial" w:cs="Arial"/>
+          <w:sz w:val="22"/>
+          <w:szCs w:val="22"/>
+        </w:rPr>
+      </w:pPr>
+      <w:r>
+        <w:rPr>
+          <w:rFonts w:ascii="Arial" w:eastAsia="Arial" w:hAnsi="Arial" w:cs="Arial"/>
+          <w:color w:val="000000" w:themeColor="text1"/>
+          <w:sz w:val="22"/>
+          <w:szCs w:val="22"/>
+        </w:rPr>
+        <w:t>Test de création d’une langue</w:t>
+      </w:r>
+      <w:r>
+        <w:rPr>
+          <w:rFonts w:ascii="Arial" w:eastAsia="Arial" w:hAnsi="Arial" w:cs="Arial"/>
+          <w:color w:val="000000" w:themeColor="text1"/>
+          <w:sz w:val="22"/>
+          <w:szCs w:val="22"/>
+        </w:rPr>
+        <w:t xml:space="preserve"> / runes</w:t>
+      </w:r>
+      <w:r>
+        <w:rPr>
+          <w:rFonts w:ascii="Arial" w:eastAsia="Arial" w:hAnsi="Arial" w:cs="Arial"/>
+          <w:color w:val="000000" w:themeColor="text1"/>
+          <w:sz w:val="22"/>
+          <w:szCs w:val="22"/>
+        </w:rPr>
+        <w:t>.</w:t>
       </w:r>
     </w:p>
     <w:sectPr>

</xml_diff>